<commit_message>
Updated psyc519 planning docs from Jon.
</commit_message>
<xml_diff>
--- a/approvals/bps-module-outline-psyc519.docx
+++ b/approvals/bps-module-outline-psyc519.docx
@@ -342,10 +342,7 @@
         <w:t xml:space="preserve"> to provide focus and support for the students. A brief summary of the provisional schedule for each week is belo</w:t>
       </w:r>
       <w:r>
-        <w:t xml:space="preserve">w; a much more detailed guide may be found at: </w:t>
-      </w:r>
-      <w:r>
-        <w:t>[insert link to overview]</w:t>
+        <w:t>w; a much more detailed guide may be found at: [insert link to overview]</w:t>
       </w:r>
     </w:p>
     <w:p/>
@@ -361,40 +358,37 @@
     </w:p>
     <w:p>
       <w:r>
-        <w:t>3. Finalizing the survey / Data collection 1</w:t>
-      </w:r>
-    </w:p>
-    <w:p>
-      <w:r>
-        <w:t>4. Data analysis / Data analysis</w:t>
-      </w:r>
-    </w:p>
-    <w:p>
-      <w:r>
-        <w:t>5. Internal consistency / Data collection 2</w:t>
-      </w:r>
-    </w:p>
-    <w:p>
-      <w:r>
-        <w:t>6. Validity / preparing presentations</w:t>
-      </w:r>
-    </w:p>
-    <w:p>
-      <w:r>
-        <w:t>7. Group presentations</w:t>
-      </w:r>
-    </w:p>
-    <w:p>
-      <w:r>
-        <w:t>8. Collecting multiple predictor variables</w:t>
-      </w:r>
-    </w:p>
-    <w:p>
-      <w:r>
-        <w:t>9. Reliability/ Data collection</w:t>
-      </w:r>
-      <w:r>
-        <w:t xml:space="preserve"> 3</w:t>
+        <w:t>3. Finalizing the survey / Building in JISC online</w:t>
+      </w:r>
+    </w:p>
+    <w:p>
+      <w:r>
+        <w:t>4. Linear regression / Data collection</w:t>
+      </w:r>
+    </w:p>
+    <w:p>
+      <w:r>
+        <w:t>5. Data analysis / Preparing a presentation</w:t>
+      </w:r>
+    </w:p>
+    <w:p>
+      <w:r>
+        <w:t>6. Group presentations</w:t>
+      </w:r>
+    </w:p>
+    <w:p>
+      <w:r>
+        <w:t>7. Collecting multiple predictor variables</w:t>
+      </w:r>
+    </w:p>
+    <w:p>
+      <w:r>
+        <w:t>8. Power analysis / Data collection</w:t>
+      </w:r>
+    </w:p>
+    <w:p>
+      <w:r>
+        <w:t>9. Multilevel models / Data collection</w:t>
       </w:r>
     </w:p>
     <w:p>
@@ -413,15 +407,6 @@
       </w:r>
     </w:p>
     <w:p>
-      <w:pPr>
-        <w:rPr>
-          <w:b/>
-        </w:rPr>
-      </w:pPr>
-    </w:p>
-    <w:p>
-      <w:bookmarkStart w:id="0" w:name="_GoBack"/>
-      <w:bookmarkEnd w:id="0"/>
       <w:r>
         <w:rPr>
           <w:b/>
@@ -462,18 +447,15 @@
         <w:t xml:space="preserve">0%). Group oral presentation (20%). Pass/fail </w:t>
       </w:r>
       <w:proofErr w:type="spellStart"/>
-      <w:proofErr w:type="gramStart"/>
       <w:r>
         <w:t>Psyc:EL</w:t>
       </w:r>
       <w:proofErr w:type="spellEnd"/>
-      <w:proofErr w:type="gramEnd"/>
-      <w:r>
-        <w:t xml:space="preserve"> asses</w:t>
-      </w:r>
-      <w:r>
-        <w:t>s</w:t>
-      </w:r>
+      <w:r>
+        <w:t xml:space="preserve"> assess</w:t>
+      </w:r>
+      <w:bookmarkStart w:id="0" w:name="_GoBack"/>
+      <w:bookmarkEnd w:id="0"/>
       <w:r>
         <w:t>ments.</w:t>
       </w:r>

</xml_diff>